<commit_message>
remove "-" in figures
</commit_message>
<xml_diff>
--- a/Diplom.docx
+++ b/Diplom.docx
@@ -2756,7 +2756,13 @@
       </w:r>
       <w:proofErr w:type="spellEnd"/>
       <w:r>
-        <w:t xml:space="preserve"> 92</w:t>
+        <w:t xml:space="preserve"> 9</w:t>
+      </w:r>
+      <w:r>
+        <w:rPr>
+          <w:lang w:val="en-US"/>
+        </w:rPr>
+        <w:t>3</w:t>
       </w:r>
       <w:r>
         <w:t xml:space="preserve"> </w:t>
@@ -10949,6 +10955,7 @@
     <w:p>
       <w:pPr>
         <w:pStyle w:val="1"/>
+        <w:spacing w:before="0"/>
       </w:pPr>
       <w:r>
         <w:br w:type="page"/>
@@ -24114,7 +24121,7 @@
           <w:shd w:val="clear" w:color="auto" w:fill="FFFFFF"/>
           <w:lang w:val="ru-RU"/>
         </w:rPr>
-        <w:t xml:space="preserve">Рисунок 2.1 - </w:t>
+        <w:t xml:space="preserve">Рисунок 2.1 </w:t>
       </w:r>
       <w:r>
         <w:rPr>
@@ -27957,10 +27964,10 @@
         <w:t>Рис</w:t>
       </w:r>
       <w:r>
-        <w:t>унок 3.1 -</w:t>
-      </w:r>
-      <w:r>
-        <w:t xml:space="preserve"> Декомпозиція класу </w:t>
+        <w:t xml:space="preserve">унок 3.1 </w:t>
+      </w:r>
+      <w:r>
+        <w:t xml:space="preserve">Декомпозиція класу </w:t>
       </w:r>
       <w:bookmarkEnd w:id="32"/>
       <w:r>
@@ -28080,7 +28087,7 @@
         <w:t>Рис</w:t>
       </w:r>
       <w:r>
-        <w:t>унок 3.2 -</w:t>
+        <w:t>унок 3.2</w:t>
       </w:r>
       <w:r>
         <w:t xml:space="preserve"> Ранжирування компонентів в FAU</w:t>
@@ -28189,7 +28196,7 @@
         <w:t>Рис</w:t>
       </w:r>
       <w:r>
-        <w:t>унок 3.3 -</w:t>
+        <w:t>унок 3.3</w:t>
       </w:r>
       <w:r>
         <w:t xml:space="preserve"> Ранжирування компонентів в FAU</w:t>
@@ -28400,7 +28407,7 @@
         <w:t>Рис</w:t>
       </w:r>
       <w:r>
-        <w:t>унок 3.4 -</w:t>
+        <w:t>унок 3.4</w:t>
       </w:r>
       <w:r>
         <w:t xml:space="preserve"> Ранжирування компонентів в FAU_ARP</w:t>
@@ -28543,10 +28550,10 @@
         <w:t>Рис</w:t>
       </w:r>
       <w:r>
-        <w:t>унок 3.5 -</w:t>
-      </w:r>
-      <w:r>
-        <w:t xml:space="preserve"> Ранжирування компонентів в</w:t>
+        <w:t xml:space="preserve">унок 3.5 </w:t>
+      </w:r>
+      <w:r>
+        <w:t>Ранжирування компонентів в</w:t>
       </w:r>
       <w:r>
         <w:t xml:space="preserve"> FAU_SAR</w:t>
@@ -28674,7 +28681,7 @@
         <w:t>Рис</w:t>
       </w:r>
       <w:r>
-        <w:t>унок 3.6 -</w:t>
+        <w:t>унок 3.6</w:t>
       </w:r>
       <w:r>
         <w:t xml:space="preserve"> Ранжирування компонентів в </w:t>
@@ -28783,7 +28790,7 @@
         <w:t>Рис</w:t>
       </w:r>
       <w:r>
-        <w:t>унок 3.7 -</w:t>
+        <w:t>унок 3.7</w:t>
       </w:r>
       <w:r>
         <w:t xml:space="preserve"> Ранжирування компонентів в </w:t>
@@ -28914,7 +28921,7 @@
         <w:t>Рис</w:t>
       </w:r>
       <w:r>
-        <w:t>унок 3.8 -</w:t>
+        <w:t>унок 3.8</w:t>
       </w:r>
       <w:r>
         <w:t xml:space="preserve"> Декомпозиція класу </w:t>
@@ -29069,7 +29076,7 @@
         <w:t>Рис</w:t>
       </w:r>
       <w:r>
-        <w:t xml:space="preserve">унок 3.9 - </w:t>
+        <w:t xml:space="preserve">унок 3.9 </w:t>
       </w:r>
       <w:r>
         <w:t xml:space="preserve">Ранжирування компонентів  в </w:t>
@@ -29196,10 +29203,10 @@
         <w:t>Рис</w:t>
       </w:r>
       <w:r>
-        <w:t>унок 3.10 -</w:t>
-      </w:r>
-      <w:r>
-        <w:t xml:space="preserve"> Ранжирування компонентів  в </w:t>
+        <w:t xml:space="preserve">унок 3.10 </w:t>
+      </w:r>
+      <w:r>
+        <w:t xml:space="preserve">Ранжирування компонентів  в </w:t>
       </w:r>
       <w:r>
         <w:t>FCO_NRR</w:t>
@@ -29339,10 +29346,10 @@
         <w:t>Рис</w:t>
       </w:r>
       <w:r>
-        <w:t>унок 3.11 -</w:t>
-      </w:r>
-      <w:r>
-        <w:t xml:space="preserve"> Декомпозиція класу </w:t>
+        <w:t xml:space="preserve">унок 3.11 </w:t>
+      </w:r>
+      <w:r>
+        <w:t xml:space="preserve">Декомпозиція класу </w:t>
       </w:r>
       <w:r>
         <w:t>FIA</w:t>
@@ -29449,7 +29456,7 @@
         <w:t>Рис</w:t>
       </w:r>
       <w:r>
-        <w:t>унок 3.12 -</w:t>
+        <w:t>унок 3.12</w:t>
       </w:r>
       <w:r>
         <w:t xml:space="preserve"> Ранжирування компонентів  в </w:t>
@@ -29567,7 +29574,7 @@
         <w:t>Рис</w:t>
       </w:r>
       <w:r>
-        <w:t>унок 3.13 -</w:t>
+        <w:t>унок 3.13</w:t>
       </w:r>
       <w:r>
         <w:t xml:space="preserve"> Ранжирування компонентів  в </w:t>
@@ -29722,7 +29729,7 @@
         <w:t>Рис</w:t>
       </w:r>
       <w:r>
-        <w:t>унок 3.14 -</w:t>
+        <w:t>унок 3.14</w:t>
       </w:r>
       <w:r>
         <w:t xml:space="preserve"> Ранжирування компонентів  </w:t>
@@ -29865,7 +29872,7 @@
         <w:t>Рис</w:t>
       </w:r>
       <w:r>
-        <w:t>унок 3.15 -</w:t>
+        <w:t>унок 3.15</w:t>
       </w:r>
       <w:r>
         <w:t xml:space="preserve"> Ранжирування компонентів  в </w:t>
@@ -30042,7 +30049,7 @@
         <w:t>Рис</w:t>
       </w:r>
       <w:r>
-        <w:t>унок 3.16 -</w:t>
+        <w:t>унок 3.16</w:t>
       </w:r>
       <w:r>
         <w:t xml:space="preserve"> Ранжирування компонентів  в </w:t>
@@ -30173,7 +30180,7 @@
         <w:t>Рис</w:t>
       </w:r>
       <w:r>
-        <w:t>унок 3.17 -</w:t>
+        <w:t>унок 3.17</w:t>
       </w:r>
       <w:r>
         <w:t xml:space="preserve"> Ранжирування компонентів  в </w:t>
@@ -30286,10 +30293,10 @@
         <w:t>Рис</w:t>
       </w:r>
       <w:r>
-        <w:t>унок 3.18 -</w:t>
-      </w:r>
-      <w:r>
-        <w:t xml:space="preserve"> Декомпозиція класу </w:t>
+        <w:t xml:space="preserve">унок 3.18 </w:t>
+      </w:r>
+      <w:r>
+        <w:t xml:space="preserve">Декомпозиція класу </w:t>
       </w:r>
       <w:r>
         <w:t>FPR</w:t>
@@ -30396,10 +30403,10 @@
         <w:t>Рис</w:t>
       </w:r>
       <w:r>
-        <w:t>унок 3.19 -</w:t>
-      </w:r>
-      <w:r>
-        <w:t xml:space="preserve"> Ранжирування компонентів  в </w:t>
+        <w:t xml:space="preserve">унок 3.19 </w:t>
+      </w:r>
+      <w:r>
+        <w:t xml:space="preserve">Ранжирування компонентів  в </w:t>
       </w:r>
       <w:r>
         <w:t>FPR</w:t>
@@ -30579,10 +30586,10 @@
         <w:t>Рис</w:t>
       </w:r>
       <w:r>
-        <w:t>унок 3.20 -</w:t>
-      </w:r>
-      <w:r>
-        <w:t xml:space="preserve"> Ранжирування компонентів  в </w:t>
+        <w:t xml:space="preserve">унок 3.20 </w:t>
+      </w:r>
+      <w:r>
+        <w:t xml:space="preserve">Ранжирування компонентів  в </w:t>
       </w:r>
       <w:r>
         <w:t>FPR</w:t>
@@ -30738,10 +30745,10 @@
         <w:t>Рис</w:t>
       </w:r>
       <w:r>
-        <w:t>унок 3.21 -</w:t>
-      </w:r>
-      <w:r>
-        <w:t xml:space="preserve"> Ранжирування компонентів  в </w:t>
+        <w:t xml:space="preserve">унок 3.21 </w:t>
+      </w:r>
+      <w:r>
+        <w:t xml:space="preserve">Ранжирування компонентів  в </w:t>
       </w:r>
       <w:r>
         <w:t>FPR_UNL</w:t>
@@ -30879,10 +30886,10 @@
         <w:t>Рис</w:t>
       </w:r>
       <w:r>
-        <w:t>унок 3.22 -</w:t>
-      </w:r>
-      <w:r>
-        <w:t xml:space="preserve"> Ранжирування компонентів  </w:t>
+        <w:t xml:space="preserve">унок 3.22 </w:t>
+      </w:r>
+      <w:r>
+        <w:t xml:space="preserve">Ранжирування компонентів  </w:t>
       </w:r>
       <w:r>
         <w:t>в FPR_UNO</w:t>
@@ -31090,7 +31097,7 @@
         <w:t>Рис</w:t>
       </w:r>
       <w:r>
-        <w:t>унок 3.23 -</w:t>
+        <w:t>унок 3.23</w:t>
       </w:r>
       <w:r>
         <w:t xml:space="preserve"> Декомпозиція класу </w:t>
@@ -31200,10 +31207,10 @@
         <w:t>Ри</w:t>
       </w:r>
       <w:r>
-        <w:t>сунок 3.24 -</w:t>
-      </w:r>
-      <w:r>
-        <w:t xml:space="preserve"> Ранжирування компонентів  в </w:t>
+        <w:t xml:space="preserve">сунок 3.24 </w:t>
+      </w:r>
+      <w:r>
+        <w:t xml:space="preserve">Ранжирування компонентів  в </w:t>
       </w:r>
       <w:r>
         <w:t>FCS</w:t>
@@ -31387,7 +31394,7 @@
       </w:pPr>
       <w:bookmarkStart w:id="167" w:name="_Toc531691528"/>
       <w:r>
-        <w:t xml:space="preserve">Рисунок 3.25 - </w:t>
+        <w:t xml:space="preserve">Рисунок 3.25 </w:t>
       </w:r>
       <w:r>
         <w:t xml:space="preserve">Ранжирування компонентів  в </w:t>
@@ -31565,7 +31572,7 @@
         <w:t>Рис</w:t>
       </w:r>
       <w:r>
-        <w:t>унок 3.26 -</w:t>
+        <w:t>унок 3.26</w:t>
       </w:r>
       <w:r>
         <w:t xml:space="preserve"> Декомпозиція класу </w:t>
@@ -31671,7 +31678,7 @@
       </w:pPr>
       <w:bookmarkStart w:id="180" w:name="_Toc531691542"/>
       <w:r>
-        <w:t xml:space="preserve">Рисунок 3.27 - </w:t>
+        <w:t xml:space="preserve">Рисунок 3.27 </w:t>
       </w:r>
       <w:r>
         <w:t xml:space="preserve">Ранжирування компонентів  в </w:t>
@@ -31788,7 +31795,7 @@
       </w:pPr>
       <w:bookmarkStart w:id="184" w:name="_Toc531691547"/>
       <w:r>
-        <w:t xml:space="preserve">Рисунок 3.28 - </w:t>
+        <w:t xml:space="preserve">Рисунок 3.28 </w:t>
       </w:r>
       <w:r>
         <w:t xml:space="preserve">Ранжирування компонентів  в </w:t>
@@ -32204,10 +32211,10 @@
             <v:path o:extrusionok="f" gradientshapeok="t" o:connecttype="rect"/>
             <o:lock v:ext="edit" aspectratio="t"/>
           </v:shapetype>
-          <v:shape id="_x0000_i1025" type="#_x0000_t75" style="width:117.75pt;height:54.75pt" o:ole="">
+          <v:shape id="_x0000_i1025" type="#_x0000_t75" style="width:118.05pt;height:54.4pt" o:ole="">
             <v:imagedata r:id="rId38" o:title=""/>
           </v:shape>
-          <o:OLEObject Type="Embed" ProgID="Equation.3" ShapeID="_x0000_i1025" DrawAspect="Content" ObjectID="_1605799343" r:id="rId39"/>
+          <o:OLEObject Type="Embed" ProgID="Equation.3" ShapeID="_x0000_i1025" DrawAspect="Content" ObjectID="_1605799779" r:id="rId39"/>
         </w:object>
       </w:r>
       <w:r>
@@ -32281,10 +32288,10 @@
           <w:position w:val="-32"/>
         </w:rPr>
         <w:object w:dxaOrig="1540" w:dyaOrig="740">
-          <v:shape id="_x0000_i1026" type="#_x0000_t75" style="width:90pt;height:36.75pt" o:ole="">
+          <v:shape id="_x0000_i1026" type="#_x0000_t75" style="width:89.6pt;height:36.85pt" o:ole="">
             <v:imagedata r:id="rId40" o:title=""/>
           </v:shape>
-          <o:OLEObject Type="Embed" ProgID="Equation.3" ShapeID="_x0000_i1026" DrawAspect="Content" ObjectID="_1605799344" r:id="rId41"/>
+          <o:OLEObject Type="Embed" ProgID="Equation.3" ShapeID="_x0000_i1026" DrawAspect="Content" ObjectID="_1605799780" r:id="rId41"/>
         </w:object>
       </w:r>
       <w:r>
@@ -32382,10 +32389,10 @@
           <w:position w:val="-30"/>
         </w:rPr>
         <w:object w:dxaOrig="2100" w:dyaOrig="740">
-          <v:shape id="_x0000_i1027" type="#_x0000_t75" style="width:105.75pt;height:36.75pt" o:ole="">
+          <v:shape id="_x0000_i1027" type="#_x0000_t75" style="width:105.5pt;height:36.85pt" o:ole="">
             <v:imagedata r:id="rId42" o:title=""/>
           </v:shape>
-          <o:OLEObject Type="Embed" ProgID="Equation.3" ShapeID="_x0000_i1027" DrawAspect="Content" ObjectID="_1605799345" r:id="rId43"/>
+          <o:OLEObject Type="Embed" ProgID="Equation.3" ShapeID="_x0000_i1027" DrawAspect="Content" ObjectID="_1605799781" r:id="rId43"/>
         </w:object>
       </w:r>
       <w:r>
@@ -32416,7 +32423,13 @@
         <w:rPr>
           <w:lang w:val="en-US"/>
         </w:rPr>
-        <w:t>4/</w:t>
+        <w:t>4</w:t>
+      </w:r>
+      <w:r>
+        <w:rPr>
+          <w:lang w:val="en-US"/>
+        </w:rPr>
+        <w:t>.</w:t>
       </w:r>
       <w:r>
         <w:t>2)</w:t>
@@ -32614,10 +32627,10 @@
         <w:t>Рис</w:t>
       </w:r>
       <w:r>
-        <w:t>унок 4.1 -</w:t>
-      </w:r>
-      <w:r>
-        <w:t xml:space="preserve"> Залежність коефіцієнта захищеності інформації в АС від інтенсивності відновлення захищеності ресурсів при обмежених ресурсах на відновлення.</w:t>
+        <w:t xml:space="preserve">унок 4.1 </w:t>
+      </w:r>
+      <w:r>
+        <w:t>Залежність коефіцієнта захищеності інформації в АС від інтенсивності відновлення захищеності ресурсів при обмежених ресурсах на відновлення.</w:t>
       </w:r>
       <w:bookmarkEnd w:id="204"/>
     </w:p>
@@ -32710,10 +32723,10 @@
         <w:t>Рис</w:t>
       </w:r>
       <w:r>
-        <w:t>унок 4.2 -</w:t>
-      </w:r>
-      <w:r>
-        <w:t xml:space="preserve"> Залежність коефіцієнта захищеності інформації в АС від інтенсивності відновлення захищеності ресурсів при умовно необмежених ресурсах на відновлення.</w:t>
+        <w:t xml:space="preserve">унок 4.2 </w:t>
+      </w:r>
+      <w:r>
+        <w:t>Залежність коефіцієнта захищеності інформації в АС від інтенсивності відновлення захищеності ресурсів при умовно необмежених ресурсах на відновлення.</w:t>
       </w:r>
       <w:bookmarkEnd w:id="207"/>
     </w:p>
@@ -32772,8 +32785,6 @@
         </w:rPr>
         <w:t>4.</w:t>
       </w:r>
-      <w:bookmarkStart w:id="210" w:name="_GoBack"/>
-      <w:bookmarkEnd w:id="210"/>
       <w:r>
         <w:t>1). Результати розрахунків наведені на рис</w:t>
       </w:r>
@@ -32789,7 +32800,7 @@
       <w:pPr>
         <w:jc w:val="center"/>
       </w:pPr>
-      <w:bookmarkStart w:id="211" w:name="_Toc531691571"/>
+      <w:bookmarkStart w:id="210" w:name="_Toc531691571"/>
       <w:r>
         <w:rPr>
           <w:noProof/>
@@ -32845,55 +32856,57 @@
           </wp:inline>
         </w:drawing>
       </w:r>
+      <w:bookmarkEnd w:id="210"/>
+    </w:p>
+    <w:p>
+      <w:bookmarkStart w:id="211" w:name="_Toc531691572"/>
+      <w:r>
+        <w:t>Рис</w:t>
+      </w:r>
+      <w:r>
+        <w:t>унок 4.3</w:t>
+      </w:r>
+      <w:bookmarkStart w:id="212" w:name="_GoBack"/>
+      <w:bookmarkEnd w:id="212"/>
+      <w:r>
+        <w:t xml:space="preserve"> Інтенсивність відновлення </w:t>
+      </w:r>
+      <w:proofErr w:type="spellStart"/>
+      <w:r>
+        <w:t>захищеості</w:t>
+      </w:r>
+      <w:proofErr w:type="spellEnd"/>
+      <w:r>
+        <w:t xml:space="preserve"> ресурсів при  К</w:t>
+      </w:r>
+      <w:r>
+        <w:rPr>
+          <w:vertAlign w:val="subscript"/>
+        </w:rPr>
+        <w:t>зщ1АС</w:t>
+      </w:r>
+      <w:r>
+        <w:t xml:space="preserve"> = 0.9, К</w:t>
+      </w:r>
+      <w:r>
+        <w:rPr>
+          <w:vertAlign w:val="subscript"/>
+        </w:rPr>
+        <w:t xml:space="preserve">зщ2АС </w:t>
+      </w:r>
+      <w:r>
+        <w:t xml:space="preserve"> = 0.95, К</w:t>
+      </w:r>
+      <w:r>
+        <w:rPr>
+          <w:vertAlign w:val="subscript"/>
+        </w:rPr>
+        <w:t xml:space="preserve">зщ3АС </w:t>
+      </w:r>
+      <w:r>
+        <w:t>= 0.99</w:t>
+      </w:r>
       <w:bookmarkEnd w:id="211"/>
-    </w:p>
-    <w:p>
-      <w:bookmarkStart w:id="212" w:name="_Toc531691572"/>
-      <w:r>
-        <w:t>Рис</w:t>
-      </w:r>
-      <w:r>
-        <w:t>унок 4.3 -</w:t>
-      </w:r>
-      <w:r>
-        <w:t xml:space="preserve"> Інтенсивність відновлення </w:t>
-      </w:r>
-      <w:proofErr w:type="spellStart"/>
-      <w:r>
-        <w:t>захищеості</w:t>
-      </w:r>
-      <w:proofErr w:type="spellEnd"/>
-      <w:r>
-        <w:t xml:space="preserve"> ресурсів при  К</w:t>
-      </w:r>
-      <w:r>
-        <w:rPr>
-          <w:vertAlign w:val="subscript"/>
-        </w:rPr>
-        <w:t>зщ1АС</w:t>
-      </w:r>
-      <w:r>
-        <w:t xml:space="preserve"> = 0.9, К</w:t>
-      </w:r>
-      <w:r>
-        <w:rPr>
-          <w:vertAlign w:val="subscript"/>
-        </w:rPr>
-        <w:t xml:space="preserve">зщ2АС </w:t>
-      </w:r>
-      <w:r>
-        <w:t xml:space="preserve"> = 0.95, К</w:t>
-      </w:r>
-      <w:r>
-        <w:rPr>
-          <w:vertAlign w:val="subscript"/>
-        </w:rPr>
-        <w:t xml:space="preserve">зщ3АС </w:t>
-      </w:r>
-      <w:r>
-        <w:t>= 0.99</w:t>
-      </w:r>
-      <w:bookmarkEnd w:id="212"/>
     </w:p>
     <w:p/>
     <w:p>
@@ -40983,7 +40996,7 @@
 </file>
 
 <file path=customXml/itemProps1.xml><?xml version="1.0" encoding="utf-8"?>
-<ds:datastoreItem xmlns:ds="http://schemas.openxmlformats.org/officeDocument/2006/customXml" ds:itemID="{3851AFA8-EF1E-412A-B33D-0909ED6B437E}">
+<ds:datastoreItem xmlns:ds="http://schemas.openxmlformats.org/officeDocument/2006/customXml" ds:itemID="{EF423784-5497-4A53-8BF1-0C9924531681}">
   <ds:schemaRefs>
     <ds:schemaRef ds:uri="http://schemas.openxmlformats.org/officeDocument/2006/bibliography"/>
   </ds:schemaRefs>

</xml_diff>